<commit_message>
Updated max LED current
</commit_message>
<xml_diff>
--- a/docs/LEDs.docx
+++ b/docs/LEDs.docx
@@ -172,10 +172,7 @@
         </w:numPr>
       </w:pPr>
       <w:r>
-        <w:t xml:space="preserve">P = 2.6W </w:t>
-      </w:r>
-      <w:r>
-        <w:t>(round to 3W minimum)</w:t>
+        <w:t>P = 2.6W</w:t>
       </w:r>
     </w:p>
     <w:p>
@@ -241,7 +238,13 @@
               <w:rPr>
                 <w:rFonts w:ascii="Cambria Math" w:hAnsi="Cambria Math"/>
               </w:rPr>
-              <m:t>3W</m:t>
+              <m:t>2.6</m:t>
+            </m:r>
+            <m:r>
+              <w:rPr>
+                <w:rFonts w:ascii="Cambria Math" w:hAnsi="Cambria Math"/>
+              </w:rPr>
+              <m:t>W</m:t>
             </m:r>
           </m:num>
           <m:den>
@@ -263,7 +266,13 @@
           <w:rPr>
             <w:rFonts w:ascii="Cambria Math" w:hAnsi="Cambria Math"/>
           </w:rPr>
-          <m:t>250mA</m:t>
+          <m:t>216</m:t>
+        </m:r>
+        <m:r>
+          <w:rPr>
+            <w:rFonts w:ascii="Cambria Math" w:hAnsi="Cambria Math"/>
+          </w:rPr>
+          <m:t>mA</m:t>
         </m:r>
       </m:oMath>
     </w:p>

</xml_diff>

<commit_message>
Added theoretical ON resistance at max current
</commit_message>
<xml_diff>
--- a/docs/LEDs.docx
+++ b/docs/LEDs.docx
@@ -273,6 +273,101 @@
             <w:rFonts w:ascii="Cambria Math" w:hAnsi="Cambria Math"/>
           </w:rPr>
           <m:t>mA</m:t>
+        </m:r>
+      </m:oMath>
+    </w:p>
+    <w:p>
+      <w:pPr>
+        <w:pStyle w:val="ListParagraph"/>
+        <w:numPr>
+          <w:ilvl w:val="0"/>
+          <w:numId w:val="1"/>
+        </w:numPr>
+      </w:pPr>
+      <m:oMath>
+        <m:r>
+          <w:rPr>
+            <w:rFonts w:ascii="Cambria Math" w:hAnsi="Cambria Math"/>
+          </w:rPr>
+          <m:t>R</m:t>
+        </m:r>
+        <m:r>
+          <w:rPr>
+            <w:rFonts w:ascii="Cambria Math" w:hAnsi="Cambria Math"/>
+          </w:rPr>
+          <m:t>=</m:t>
+        </m:r>
+        <m:f>
+          <m:fPr>
+            <m:type m:val="skw"/>
+            <m:ctrlPr>
+              <w:rPr>
+                <w:rFonts w:ascii="Cambria Math" w:hAnsi="Cambria Math"/>
+                <w:i/>
+              </w:rPr>
+            </m:ctrlPr>
+          </m:fPr>
+          <m:num>
+            <m:r>
+              <w:rPr>
+                <w:rFonts w:ascii="Cambria Math" w:hAnsi="Cambria Math"/>
+              </w:rPr>
+              <m:t>V</m:t>
+            </m:r>
+          </m:num>
+          <m:den>
+            <m:r>
+              <w:rPr>
+                <w:rFonts w:ascii="Cambria Math" w:hAnsi="Cambria Math"/>
+              </w:rPr>
+              <m:t>I</m:t>
+            </m:r>
+          </m:den>
+        </m:f>
+        <m:r>
+          <w:rPr>
+            <w:rFonts w:ascii="Cambria Math" w:hAnsi="Cambria Math"/>
+          </w:rPr>
+          <m:t xml:space="preserve">= </m:t>
+        </m:r>
+        <m:f>
+          <m:fPr>
+            <m:type m:val="skw"/>
+            <m:ctrlPr>
+              <w:rPr>
+                <w:rFonts w:ascii="Cambria Math" w:hAnsi="Cambria Math"/>
+                <w:i/>
+              </w:rPr>
+            </m:ctrlPr>
+          </m:fPr>
+          <m:num>
+            <m:r>
+              <w:rPr>
+                <w:rFonts w:ascii="Cambria Math" w:hAnsi="Cambria Math"/>
+              </w:rPr>
+              <m:t>12V</m:t>
+            </m:r>
+          </m:num>
+          <m:den>
+            <m:r>
+              <w:rPr>
+                <w:rFonts w:ascii="Cambria Math" w:hAnsi="Cambria Math"/>
+              </w:rPr>
+              <m:t>216mA</m:t>
+            </m:r>
+          </m:den>
+        </m:f>
+        <m:r>
+          <w:rPr>
+            <w:rFonts w:ascii="Cambria Math" w:hAnsi="Cambria Math"/>
+          </w:rPr>
+          <m:t>=</m:t>
+        </m:r>
+        <m:r>
+          <w:rPr>
+            <w:rFonts w:ascii="Cambria Math" w:hAnsi="Cambria Math"/>
+          </w:rPr>
+          <m:t>55.5Ω</m:t>
         </m:r>
       </m:oMath>
     </w:p>

</xml_diff>

<commit_message>
Added formula for DAC-Current relationship
</commit_message>
<xml_diff>
--- a/docs/LEDs.docx
+++ b/docs/LEDs.docx
@@ -238,13 +238,7 @@
               <w:rPr>
                 <w:rFonts w:ascii="Cambria Math" w:hAnsi="Cambria Math"/>
               </w:rPr>
-              <m:t>2.6</m:t>
-            </m:r>
-            <m:r>
-              <w:rPr>
-                <w:rFonts w:ascii="Cambria Math" w:hAnsi="Cambria Math"/>
-              </w:rPr>
-              <m:t>W</m:t>
+              <m:t>2.6W</m:t>
             </m:r>
           </m:num>
           <m:den>
@@ -260,19 +254,7 @@
           <w:rPr>
             <w:rFonts w:ascii="Cambria Math" w:hAnsi="Cambria Math"/>
           </w:rPr>
-          <m:t>=</m:t>
-        </m:r>
-        <m:r>
-          <w:rPr>
-            <w:rFonts w:ascii="Cambria Math" w:hAnsi="Cambria Math"/>
-          </w:rPr>
-          <m:t>216</m:t>
-        </m:r>
-        <m:r>
-          <w:rPr>
-            <w:rFonts w:ascii="Cambria Math" w:hAnsi="Cambria Math"/>
-          </w:rPr>
-          <m:t>mA</m:t>
+          <m:t>=216mA</m:t>
         </m:r>
       </m:oMath>
     </w:p>
@@ -289,13 +271,7 @@
           <w:rPr>
             <w:rFonts w:ascii="Cambria Math" w:hAnsi="Cambria Math"/>
           </w:rPr>
-          <m:t>R</m:t>
-        </m:r>
-        <m:r>
-          <w:rPr>
-            <w:rFonts w:ascii="Cambria Math" w:hAnsi="Cambria Math"/>
-          </w:rPr>
-          <m:t>=</m:t>
+          <m:t>R=</m:t>
         </m:r>
         <m:f>
           <m:fPr>
@@ -361,17 +337,68 @@
           <w:rPr>
             <w:rFonts w:ascii="Cambria Math" w:hAnsi="Cambria Math"/>
           </w:rPr>
-          <m:t>=</m:t>
-        </m:r>
-        <m:r>
-          <w:rPr>
-            <w:rFonts w:ascii="Cambria Math" w:hAnsi="Cambria Math"/>
-          </w:rPr>
-          <m:t>55.5Ω</m:t>
+          <m:t>=55.5Ω</m:t>
         </m:r>
       </m:oMath>
     </w:p>
-    <w:p/>
+    <w:p>
+      <w:r>
+        <w:t xml:space="preserve">Using the empirical data I </w:t>
+      </w:r>
+      <w:r>
+        <w:t>derived the following equation for the DAC-Current relationship:</w:t>
+      </w:r>
+    </w:p>
+    <w:p>
+      <m:oMathPara>
+        <m:oMath>
+          <m:r>
+            <w:rPr>
+              <w:rFonts w:ascii="Cambria Math" w:hAnsi="Cambria Math"/>
+            </w:rPr>
+            <m:t>Curren</m:t>
+          </m:r>
+          <m:sSub>
+            <m:sSubPr>
+              <m:ctrlPr>
+                <w:rPr>
+                  <w:rFonts w:ascii="Cambria Math" w:hAnsi="Cambria Math"/>
+                  <w:i/>
+                </w:rPr>
+              </m:ctrlPr>
+            </m:sSubPr>
+            <m:e>
+              <m:r>
+                <w:rPr>
+                  <w:rFonts w:ascii="Cambria Math" w:hAnsi="Cambria Math"/>
+                </w:rPr>
+                <m:t>t</m:t>
+              </m:r>
+            </m:e>
+            <m:sub>
+              <m:r>
+                <w:rPr>
+                  <w:rFonts w:ascii="Cambria Math" w:hAnsi="Cambria Math"/>
+                </w:rPr>
+                <m:t>mA</m:t>
+              </m:r>
+            </m:sub>
+          </m:sSub>
+          <m:r>
+            <w:rPr>
+              <w:rFonts w:ascii="Cambria Math" w:hAnsi="Cambria Math"/>
+            </w:rPr>
+            <m:t>=</m:t>
+          </m:r>
+          <m:r>
+            <w:rPr>
+              <w:rFonts w:ascii="Cambria Math" w:hAnsi="Cambria Math"/>
+            </w:rPr>
+            <m:t>7.818*DAC+5.649</m:t>
+          </m:r>
+        </m:oMath>
+      </m:oMathPara>
+    </w:p>
     <w:p/>
     <w:sectPr>
       <w:pgSz w:w="12240" w:h="15840"/>
@@ -975,6 +1002,16 @@
       <w:contextualSpacing/>
     </w:pPr>
   </w:style>
+  <w:style w:type="character" w:styleId="PlaceholderText">
+    <w:name w:val="Placeholder Text"/>
+    <w:basedOn w:val="DefaultParagraphFont"/>
+    <w:uiPriority w:val="99"/>
+    <w:semiHidden/>
+    <w:rsid w:val="0046076E"/>
+    <w:rPr>
+      <w:color w:val="808080"/>
+    </w:rPr>
+  </w:style>
 </w:styles>
 </file>
 

</xml_diff>